<commit_message>
update main proj 6
</commit_message>
<xml_diff>
--- a/cours/C1 dev mobile_introduction.docx
+++ b/cours/C1 dev mobile_introduction.docx
@@ -13973,13 +13973,6 @@
           <w:lang w:eastAsia="en-US"/>
         </w:rPr>
       </w:pPr>
-    </w:p>
-    <w:p>
-      <w:pPr>
-        <w:rPr>
-          <w:lang w:eastAsia="en-US"/>
-        </w:rPr>
-      </w:pPr>
       <w:bookmarkStart w:id="109" w:name="_GoBack"/>
       <w:bookmarkEnd w:id="109"/>
     </w:p>
@@ -13989,6 +13982,13 @@
           <w:lang w:eastAsia="en-US"/>
         </w:rPr>
       </w:pPr>
+    </w:p>
+    <w:p>
+      <w:pPr>
+        <w:rPr>
+          <w:lang w:eastAsia="en-US"/>
+        </w:rPr>
+      </w:pPr>
       <w:r>
         <w:rPr>
           <w:lang w:eastAsia="en-US"/>
@@ -14027,13 +14027,21 @@
       </w:r>
       <w:r>
         <w:rPr>
-          <w:lang w:eastAsia="en-US"/>
-        </w:rPr>
-        <w:t xml:space="preserve">Message : </w:t>
-      </w:r>
-      <w:proofErr w:type="spellStart"/>
-      <w:r>
-        <w:rPr>
+          <w:color w:val="0070C0"/>
+          <w:lang w:eastAsia="en-US"/>
+        </w:rPr>
+        <w:t>Message</w:t>
+      </w:r>
+      <w:r>
+        <w:rPr>
+          <w:lang w:eastAsia="en-US"/>
+        </w:rPr>
+        <w:t xml:space="preserve"> : </w:t>
+      </w:r>
+      <w:proofErr w:type="spellStart"/>
+      <w:r>
+        <w:rPr>
+          <w:color w:val="7030A0"/>
           <w:lang w:eastAsia="en-US"/>
         </w:rPr>
         <w:t>Codable</w:t>
@@ -14073,6 +14081,7 @@
       </w:r>
       <w:r>
         <w:rPr>
+          <w:color w:val="972D7E"/>
           <w:lang w:val="en-US" w:eastAsia="en-US"/>
         </w:rPr>
         <w:t xml:space="preserve">public static </w:t>
@@ -14080,6 +14089,7 @@
       <w:proofErr w:type="spellStart"/>
       <w:r>
         <w:rPr>
+          <w:color w:val="972D7E"/>
           <w:lang w:val="en-US" w:eastAsia="en-US"/>
         </w:rPr>
         <w:t>func</w:t>
@@ -14095,6 +14105,7 @@
       <w:proofErr w:type="gramStart"/>
       <w:r>
         <w:rPr>
+          <w:color w:val="319CC3"/>
           <w:lang w:val="en-US" w:eastAsia="en-US"/>
         </w:rPr>
         <w:t>ecritureJSON</w:t>
@@ -14316,6 +14327,12 @@
         <w:rPr>
           <w:lang w:eastAsia="en-US"/>
         </w:rPr>
+        <w:t xml:space="preserve">Contraintes : </w:t>
+      </w:r>
+      <w:r>
+        <w:rPr>
+          <w:lang w:eastAsia="en-US"/>
+        </w:rPr>
         <w:t>Intégr</w:t>
       </w:r>
       <w:r>
@@ -14342,6 +14359,18 @@
           <w:lang w:eastAsia="en-US"/>
         </w:rPr>
       </w:pPr>
+      <w:r>
+        <w:rPr>
+          <w:lang w:eastAsia="en-US"/>
+        </w:rPr>
+        <w:t xml:space="preserve">Créer </w:t>
+      </w:r>
+      <w:r>
+        <w:rPr>
+          <w:lang w:eastAsia="en-US"/>
+        </w:rPr>
+        <w:t>Application de notre choix</w:t>
+      </w:r>
     </w:p>
     <w:p>
       <w:pPr>
@@ -16629,7 +16658,7 @@
 </file>
 
 <file path=customXml/itemProps1.xml><?xml version="1.0" encoding="utf-8"?>
-<ds:datastoreItem xmlns:ds="http://schemas.openxmlformats.org/officeDocument/2006/customXml" ds:itemID="{674B06D0-EE10-BC4D-A60E-E22D07F0B873}">
+<ds:datastoreItem xmlns:ds="http://schemas.openxmlformats.org/officeDocument/2006/customXml" ds:itemID="{DBF0BC8B-CFD2-2B43-9E30-738A4EF0ABD9}">
   <ds:schemaRefs>
     <ds:schemaRef ds:uri="http://schemas.openxmlformats.org/officeDocument/2006/bibliography"/>
   </ds:schemaRefs>

</xml_diff>

<commit_message>
mise a jour fichiers + projet de fin
</commit_message>
<xml_diff>
--- a/cours/C1 dev mobile_introduction.docx
+++ b/cours/C1 dev mobile_introduction.docx
@@ -11495,7 +11495,37 @@
           <w:kern w:val="0"/>
           <w:szCs w:val="24"/>
         </w:rPr>
-        <w:pict w14:anchorId="064C4E64">
+        <w:fldChar w:fldCharType="begin"/>
+      </w:r>
+      <w:r>
+        <w:rPr>
+          <w:rFonts w:ascii="Times New Roman" w:eastAsia="Times New Roman" w:hAnsi="Times New Roman" w:cs="Times New Roman"/>
+          <w:noProof/>
+          <w:color w:val="auto"/>
+          <w:kern w:val="0"/>
+          <w:szCs w:val="24"/>
+        </w:rPr>
+        <w:instrText xml:space="preserve"> INCLUDEPICTURE  "/var/folders/5c/f18_5w7n0h35jn563d8dykhcnjr518/T/com.microsoft.Word/WebArchiveCopyPasteTempFiles/images?q=tbnANd9GcQhaqiFtE2XDN_IJOJutB7NS_1_yIPqn5h9Qw&amp;usqp=CAU" \* MERGEFORMATINET </w:instrText>
+      </w:r>
+      <w:r>
+        <w:rPr>
+          <w:rFonts w:ascii="Times New Roman" w:eastAsia="Times New Roman" w:hAnsi="Times New Roman" w:cs="Times New Roman"/>
+          <w:noProof/>
+          <w:color w:val="auto"/>
+          <w:kern w:val="0"/>
+          <w:szCs w:val="24"/>
+        </w:rPr>
+        <w:fldChar w:fldCharType="separate"/>
+      </w:r>
+      <w:r>
+        <w:rPr>
+          <w:rFonts w:ascii="Times New Roman" w:eastAsia="Times New Roman" w:hAnsi="Times New Roman" w:cs="Times New Roman"/>
+          <w:noProof/>
+          <w:color w:val="auto"/>
+          <w:kern w:val="0"/>
+          <w:szCs w:val="24"/>
+        </w:rPr>
+        <w:pict w14:anchorId="56CEC8BF">
           <v:shapetype id="_x0000_t75" coordsize="21600,21600" o:spt="75" o:preferrelative="t" path="m@4@5l@4@11@9@11@9@5xe" filled="f" stroked="f">
             <v:stroke joinstyle="miter"/>
             <v:formulas>
@@ -11550,6 +11580,16 @@
         </w:rPr>
         <w:fldChar w:fldCharType="end"/>
       </w:r>
+      <w:r>
+        <w:rPr>
+          <w:rFonts w:ascii="Times New Roman" w:eastAsia="Times New Roman" w:hAnsi="Times New Roman" w:cs="Times New Roman"/>
+          <w:noProof/>
+          <w:color w:val="auto"/>
+          <w:kern w:val="0"/>
+          <w:szCs w:val="24"/>
+        </w:rPr>
+        <w:fldChar w:fldCharType="end"/>
+      </w:r>
     </w:p>
     <w:p>
       <w:pPr>
@@ -13973,8 +14013,6 @@
           <w:lang w:eastAsia="en-US"/>
         </w:rPr>
       </w:pPr>
-      <w:bookmarkStart w:id="109" w:name="_GoBack"/>
-      <w:bookmarkEnd w:id="109"/>
     </w:p>
     <w:p>
       <w:pPr>
@@ -14201,20 +14239,21 @@
           <w:lang w:val="en-US" w:eastAsia="en-US"/>
         </w:rPr>
       </w:pPr>
-    </w:p>
-    <w:p>
-      <w:pPr>
+      <w:r>
         <w:rPr>
           <w:lang w:val="en-US" w:eastAsia="en-US"/>
         </w:rPr>
-      </w:pPr>
-    </w:p>
-    <w:p>
-      <w:pPr>
+        <w:lastRenderedPageBreak/>
+        <w:t xml:space="preserve">Notes pour le td </w:t>
+      </w:r>
+      <w:proofErr w:type="gramStart"/>
+      <w:r>
         <w:rPr>
           <w:lang w:val="en-US" w:eastAsia="en-US"/>
         </w:rPr>
-      </w:pPr>
+        <w:t>5 :</w:t>
+      </w:r>
+      <w:proofErr w:type="gramEnd"/>
     </w:p>
     <w:p>
       <w:pPr>
@@ -14229,88 +14268,20 @@
           <w:lang w:val="en-US" w:eastAsia="en-US"/>
         </w:rPr>
       </w:pPr>
-    </w:p>
-    <w:p>
-      <w:pPr>
+      <w:proofErr w:type="spellStart"/>
+      <w:r>
         <w:rPr>
           <w:lang w:val="en-US" w:eastAsia="en-US"/>
         </w:rPr>
-      </w:pPr>
-    </w:p>
-    <w:p>
-      <w:pPr>
+        <w:t>Fichiers</w:t>
+      </w:r>
+      <w:proofErr w:type="spellEnd"/>
+      <w:r>
         <w:rPr>
           <w:lang w:val="en-US" w:eastAsia="en-US"/>
         </w:rPr>
-      </w:pPr>
-    </w:p>
-    <w:p>
-      <w:pPr>
-        <w:rPr>
-          <w:lang w:val="en-US" w:eastAsia="en-US"/>
-        </w:rPr>
-      </w:pPr>
-    </w:p>
-    <w:p>
-      <w:pPr>
-        <w:rPr>
-          <w:lang w:val="en-US" w:eastAsia="en-US"/>
-        </w:rPr>
-      </w:pPr>
-    </w:p>
-    <w:p>
-      <w:pPr>
-        <w:rPr>
-          <w:lang w:val="en-US" w:eastAsia="en-US"/>
-        </w:rPr>
-      </w:pPr>
-    </w:p>
-    <w:p>
-      <w:pPr>
-        <w:rPr>
-          <w:lang w:val="en-US" w:eastAsia="en-US"/>
-        </w:rPr>
-      </w:pPr>
-    </w:p>
-    <w:p>
-      <w:pPr>
-        <w:rPr>
-          <w:lang w:val="en-US" w:eastAsia="en-US"/>
-        </w:rPr>
-      </w:pPr>
-    </w:p>
-    <w:p>
-      <w:pPr>
-        <w:rPr>
-          <w:lang w:val="en-US" w:eastAsia="en-US"/>
-        </w:rPr>
-      </w:pPr>
-    </w:p>
-    <w:p>
-      <w:pPr>
-        <w:pStyle w:val="2Medium0"/>
-        <w:rPr>
-          <w:lang w:val="en-US" w:eastAsia="en-US"/>
-        </w:rPr>
-      </w:pPr>
-      <w:bookmarkStart w:id="110" w:name="_Toc131153123"/>
-      <w:bookmarkStart w:id="111" w:name="_Toc131153284"/>
-      <w:bookmarkStart w:id="112" w:name="_Toc131154037"/>
-      <w:r>
-        <w:rPr>
-          <w:lang w:val="en-US" w:eastAsia="en-US"/>
-        </w:rPr>
-        <w:t xml:space="preserve">End </w:t>
-      </w:r>
-      <w:r>
-        <w:rPr>
-          <w:lang w:val="en-US" w:eastAsia="en-US"/>
-        </w:rPr>
-        <w:t>Project:</w:t>
-      </w:r>
-      <w:bookmarkEnd w:id="110"/>
-      <w:bookmarkEnd w:id="111"/>
-      <w:bookmarkEnd w:id="112"/>
+        <w:t xml:space="preserve"> –</w:t>
+      </w:r>
     </w:p>
     <w:p>
       <w:pPr>
@@ -14320,6 +14291,587 @@
           <w:numId w:val="9"/>
         </w:numPr>
         <w:rPr>
+          <w:lang w:val="en-US" w:eastAsia="en-US"/>
+        </w:rPr>
+      </w:pPr>
+      <w:r>
+        <w:rPr>
+          <w:lang w:val="en-US" w:eastAsia="en-US"/>
+        </w:rPr>
+        <w:t>Les mots</w:t>
+      </w:r>
+    </w:p>
+    <w:p>
+      <w:pPr>
+        <w:pStyle w:val="Paragraphedeliste"/>
+        <w:numPr>
+          <w:ilvl w:val="0"/>
+          <w:numId w:val="9"/>
+        </w:numPr>
+        <w:rPr>
+          <w:lang w:val="en-US" w:eastAsia="en-US"/>
+        </w:rPr>
+      </w:pPr>
+      <w:proofErr w:type="spellStart"/>
+      <w:r>
+        <w:rPr>
+          <w:lang w:val="en-US" w:eastAsia="en-US"/>
+        </w:rPr>
+        <w:t>Appdelegate</w:t>
+      </w:r>
+      <w:proofErr w:type="spellEnd"/>
+    </w:p>
+    <w:p>
+      <w:pPr>
+        <w:pStyle w:val="Paragraphedeliste"/>
+        <w:numPr>
+          <w:ilvl w:val="0"/>
+          <w:numId w:val="9"/>
+        </w:numPr>
+        <w:rPr>
+          <w:lang w:val="en-US" w:eastAsia="en-US"/>
+        </w:rPr>
+      </w:pPr>
+      <w:r>
+        <w:rPr>
+          <w:lang w:val="en-US" w:eastAsia="en-US"/>
+        </w:rPr>
+        <w:t>Mot</w:t>
+      </w:r>
+    </w:p>
+    <w:p>
+      <w:pPr>
+        <w:pStyle w:val="Paragraphedeliste"/>
+        <w:numPr>
+          <w:ilvl w:val="0"/>
+          <w:numId w:val="9"/>
+        </w:numPr>
+        <w:rPr>
+          <w:lang w:val="en-US" w:eastAsia="en-US"/>
+        </w:rPr>
+      </w:pPr>
+      <w:proofErr w:type="spellStart"/>
+      <w:r>
+        <w:rPr>
+          <w:lang w:val="en-US" w:eastAsia="en-US"/>
+        </w:rPr>
+        <w:t>Scenedelegate</w:t>
+      </w:r>
+      <w:proofErr w:type="spellEnd"/>
+    </w:p>
+    <w:p>
+      <w:pPr>
+        <w:rPr>
+          <w:lang w:val="en-US" w:eastAsia="en-US"/>
+        </w:rPr>
+      </w:pPr>
+    </w:p>
+    <w:p>
+      <w:pPr>
+        <w:rPr>
+          <w:lang w:eastAsia="en-US"/>
+        </w:rPr>
+      </w:pPr>
+      <w:r>
+        <w:rPr>
+          <w:lang w:eastAsia="en-US"/>
+        </w:rPr>
+        <w:t xml:space="preserve">Tab bar </w:t>
+      </w:r>
+      <w:proofErr w:type="spellStart"/>
+      <w:r>
+        <w:rPr>
+          <w:lang w:eastAsia="en-US"/>
+        </w:rPr>
+        <w:t>controller</w:t>
+      </w:r>
+      <w:proofErr w:type="spellEnd"/>
+      <w:r>
+        <w:rPr>
+          <w:lang w:eastAsia="en-US"/>
+        </w:rPr>
+        <w:t xml:space="preserve"> plusieurs éléments po</w:t>
+      </w:r>
+      <w:r>
+        <w:rPr>
+          <w:lang w:eastAsia="en-US"/>
+        </w:rPr>
+        <w:t xml:space="preserve">ur </w:t>
+      </w:r>
+      <w:proofErr w:type="spellStart"/>
+      <w:r>
+        <w:rPr>
+          <w:lang w:eastAsia="en-US"/>
+        </w:rPr>
+        <w:t>nav</w:t>
+      </w:r>
+      <w:proofErr w:type="spellEnd"/>
+      <w:r>
+        <w:rPr>
+          <w:lang w:eastAsia="en-US"/>
+        </w:rPr>
+        <w:t xml:space="preserve"> dans les pages (</w:t>
+      </w:r>
+      <w:proofErr w:type="spellStart"/>
+      <w:r>
+        <w:rPr>
+          <w:lang w:eastAsia="en-US"/>
+        </w:rPr>
+        <w:t>segue</w:t>
+      </w:r>
+      <w:proofErr w:type="spellEnd"/>
+      <w:r>
+        <w:rPr>
+          <w:lang w:eastAsia="en-US"/>
+        </w:rPr>
+        <w:t>)</w:t>
+      </w:r>
+    </w:p>
+    <w:p>
+      <w:pPr>
+        <w:rPr>
+          <w:lang w:eastAsia="en-US"/>
+        </w:rPr>
+      </w:pPr>
+    </w:p>
+    <w:p>
+      <w:pPr>
+        <w:rPr>
+          <w:lang w:eastAsia="en-US"/>
+        </w:rPr>
+      </w:pPr>
+      <w:r>
+        <w:rPr>
+          <w:lang w:eastAsia="en-US"/>
+        </w:rPr>
+        <w:t xml:space="preserve">Liste des mots déjà saisi par </w:t>
+      </w:r>
+      <w:r>
+        <w:rPr>
+          <w:lang w:eastAsia="en-US"/>
+        </w:rPr>
+        <w:t>ordre</w:t>
+      </w:r>
+      <w:r>
+        <w:rPr>
+          <w:lang w:eastAsia="en-US"/>
+        </w:rPr>
+        <w:t xml:space="preserve"> alphabétique (dans une </w:t>
+      </w:r>
+      <w:proofErr w:type="spellStart"/>
+      <w:r>
+        <w:rPr>
+          <w:lang w:eastAsia="en-US"/>
+        </w:rPr>
+        <w:t>segue</w:t>
+      </w:r>
+      <w:proofErr w:type="spellEnd"/>
+      <w:r>
+        <w:rPr>
+          <w:lang w:eastAsia="en-US"/>
+        </w:rPr>
+        <w:t xml:space="preserve"> avec</w:t>
+      </w:r>
+      <w:r>
+        <w:rPr>
+          <w:lang w:eastAsia="en-US"/>
+        </w:rPr>
+        <w:t xml:space="preserve"> </w:t>
+      </w:r>
+      <w:r>
+        <w:rPr>
+          <w:lang w:eastAsia="en-US"/>
+        </w:rPr>
+        <w:t>Controller</w:t>
+      </w:r>
+      <w:r>
+        <w:rPr>
+          <w:lang w:eastAsia="en-US"/>
+        </w:rPr>
+        <w:t xml:space="preserve"> sous forme de liste)</w:t>
+      </w:r>
+    </w:p>
+    <w:p>
+      <w:pPr>
+        <w:rPr>
+          <w:lang w:eastAsia="en-US"/>
+        </w:rPr>
+      </w:pPr>
+    </w:p>
+    <w:p>
+      <w:pPr>
+        <w:rPr>
+          <w:lang w:eastAsia="en-US"/>
+        </w:rPr>
+      </w:pPr>
+      <w:bookmarkStart w:id="109" w:name="_GoBack"/>
+      <w:bookmarkEnd w:id="109"/>
+    </w:p>
+    <w:p>
+      <w:pPr>
+        <w:rPr>
+          <w:lang w:eastAsia="en-US"/>
+        </w:rPr>
+      </w:pPr>
+    </w:p>
+    <w:p>
+      <w:pPr>
+        <w:rPr>
+          <w:lang w:eastAsia="en-US"/>
+        </w:rPr>
+      </w:pPr>
+      <w:r>
+        <w:rPr>
+          <w:lang w:eastAsia="en-US"/>
+        </w:rPr>
+        <w:t>Ordre pour faire le projet :</w:t>
+      </w:r>
+    </w:p>
+    <w:p>
+      <w:pPr>
+        <w:rPr>
+          <w:lang w:eastAsia="en-US"/>
+        </w:rPr>
+      </w:pPr>
+    </w:p>
+    <w:p>
+      <w:pPr>
+        <w:pStyle w:val="Paragraphedeliste"/>
+        <w:numPr>
+          <w:ilvl w:val="0"/>
+          <w:numId w:val="16"/>
+        </w:numPr>
+        <w:rPr>
+          <w:lang w:eastAsia="en-US"/>
+        </w:rPr>
+      </w:pPr>
+      <w:r>
+        <w:rPr>
+          <w:lang w:eastAsia="en-US"/>
+        </w:rPr>
+        <w:t xml:space="preserve">Faire la classe mot </w:t>
+      </w:r>
+    </w:p>
+    <w:p>
+      <w:pPr>
+        <w:pStyle w:val="Paragraphedeliste"/>
+        <w:numPr>
+          <w:ilvl w:val="0"/>
+          <w:numId w:val="16"/>
+        </w:numPr>
+        <w:rPr>
+          <w:lang w:eastAsia="en-US"/>
+        </w:rPr>
+      </w:pPr>
+      <w:r>
+        <w:rPr>
+          <w:lang w:eastAsia="en-US"/>
+        </w:rPr>
+        <w:t xml:space="preserve">Puis </w:t>
+      </w:r>
+      <w:r>
+        <w:rPr>
+          <w:lang w:eastAsia="en-US"/>
+        </w:rPr>
+        <w:t xml:space="preserve">les mots… </w:t>
+      </w:r>
+    </w:p>
+    <w:p>
+      <w:pPr>
+        <w:pStyle w:val="Paragraphedeliste"/>
+        <w:numPr>
+          <w:ilvl w:val="0"/>
+          <w:numId w:val="16"/>
+        </w:numPr>
+        <w:rPr>
+          <w:lang w:eastAsia="en-US"/>
+        </w:rPr>
+      </w:pPr>
+      <w:r>
+        <w:rPr>
+          <w:lang w:eastAsia="en-US"/>
+        </w:rPr>
+        <w:t>Puis</w:t>
+      </w:r>
+      <w:r>
+        <w:rPr>
+          <w:lang w:eastAsia="en-US"/>
+        </w:rPr>
+        <w:t xml:space="preserve"> ajouter mot </w:t>
+      </w:r>
+    </w:p>
+    <w:p>
+      <w:pPr>
+        <w:pStyle w:val="Paragraphedeliste"/>
+        <w:numPr>
+          <w:ilvl w:val="0"/>
+          <w:numId w:val="16"/>
+        </w:numPr>
+        <w:rPr>
+          <w:lang w:eastAsia="en-US"/>
+        </w:rPr>
+      </w:pPr>
+      <w:r>
+        <w:rPr>
+          <w:lang w:eastAsia="en-US"/>
+        </w:rPr>
+        <w:t xml:space="preserve">Puis </w:t>
+      </w:r>
+      <w:r>
+        <w:rPr>
+          <w:lang w:eastAsia="en-US"/>
+        </w:rPr>
+        <w:t xml:space="preserve">tab bar </w:t>
+      </w:r>
+      <w:r>
+        <w:rPr>
+          <w:lang w:eastAsia="en-US"/>
+        </w:rPr>
+        <w:t>contrôler</w:t>
+      </w:r>
+      <w:r>
+        <w:rPr>
+          <w:lang w:eastAsia="en-US"/>
+        </w:rPr>
+        <w:t xml:space="preserve"> </w:t>
+      </w:r>
+    </w:p>
+    <w:p>
+      <w:pPr>
+        <w:pStyle w:val="Paragraphedeliste"/>
+        <w:numPr>
+          <w:ilvl w:val="0"/>
+          <w:numId w:val="16"/>
+        </w:numPr>
+        <w:rPr>
+          <w:lang w:eastAsia="en-US"/>
+        </w:rPr>
+      </w:pPr>
+      <w:r>
+        <w:rPr>
+          <w:lang w:eastAsia="en-US"/>
+        </w:rPr>
+        <w:t xml:space="preserve">Puis </w:t>
+      </w:r>
+      <w:r>
+        <w:rPr>
+          <w:lang w:eastAsia="en-US"/>
+        </w:rPr>
+        <w:t xml:space="preserve">ajouter mot (fonctionnalité) et </w:t>
+      </w:r>
+    </w:p>
+    <w:p>
+      <w:pPr>
+        <w:pStyle w:val="Paragraphedeliste"/>
+        <w:numPr>
+          <w:ilvl w:val="0"/>
+          <w:numId w:val="16"/>
+        </w:numPr>
+        <w:rPr>
+          <w:lang w:eastAsia="en-US"/>
+        </w:rPr>
+      </w:pPr>
+      <w:r>
+        <w:rPr>
+          <w:lang w:eastAsia="en-US"/>
+        </w:rPr>
+        <w:t>Ensuite</w:t>
+      </w:r>
+      <w:r>
+        <w:rPr>
+          <w:lang w:eastAsia="en-US"/>
+        </w:rPr>
+        <w:t xml:space="preserve"> tab bar </w:t>
+      </w:r>
+      <w:r>
+        <w:rPr>
+          <w:lang w:eastAsia="en-US"/>
+        </w:rPr>
+        <w:t>contrôler</w:t>
+      </w:r>
+      <w:r>
+        <w:rPr>
+          <w:lang w:eastAsia="en-US"/>
+        </w:rPr>
+        <w:t xml:space="preserve"> </w:t>
+      </w:r>
+    </w:p>
+    <w:p>
+      <w:pPr>
+        <w:pStyle w:val="Paragraphedeliste"/>
+        <w:numPr>
+          <w:ilvl w:val="0"/>
+          <w:numId w:val="16"/>
+        </w:numPr>
+        <w:rPr>
+          <w:lang w:eastAsia="en-US"/>
+        </w:rPr>
+      </w:pPr>
+      <w:r>
+        <w:rPr>
+          <w:lang w:eastAsia="en-US"/>
+        </w:rPr>
+        <w:t>Ensuite</w:t>
+      </w:r>
+      <w:r>
+        <w:rPr>
+          <w:lang w:eastAsia="en-US"/>
+        </w:rPr>
+        <w:t xml:space="preserve"> la recherche</w:t>
+      </w:r>
+    </w:p>
+    <w:p>
+      <w:pPr>
+        <w:rPr>
+          <w:lang w:eastAsia="en-US"/>
+        </w:rPr>
+      </w:pPr>
+    </w:p>
+    <w:p>
+      <w:pPr>
+        <w:rPr>
+          <w:lang w:eastAsia="en-US"/>
+        </w:rPr>
+      </w:pPr>
+    </w:p>
+    <w:p>
+      <w:pPr>
+        <w:rPr>
+          <w:lang w:eastAsia="en-US"/>
+        </w:rPr>
+      </w:pPr>
+    </w:p>
+    <w:p>
+      <w:pPr>
+        <w:rPr>
+          <w:lang w:eastAsia="en-US"/>
+        </w:rPr>
+      </w:pPr>
+    </w:p>
+    <w:p>
+      <w:pPr>
+        <w:rPr>
+          <w:lang w:eastAsia="en-US"/>
+        </w:rPr>
+      </w:pPr>
+    </w:p>
+    <w:p>
+      <w:pPr>
+        <w:rPr>
+          <w:lang w:eastAsia="en-US"/>
+        </w:rPr>
+      </w:pPr>
+    </w:p>
+    <w:p>
+      <w:pPr>
+        <w:rPr>
+          <w:lang w:eastAsia="en-US"/>
+        </w:rPr>
+      </w:pPr>
+    </w:p>
+    <w:p>
+      <w:pPr>
+        <w:rPr>
+          <w:lang w:eastAsia="en-US"/>
+        </w:rPr>
+      </w:pPr>
+    </w:p>
+    <w:p>
+      <w:pPr>
+        <w:rPr>
+          <w:lang w:eastAsia="en-US"/>
+        </w:rPr>
+      </w:pPr>
+    </w:p>
+    <w:p>
+      <w:pPr>
+        <w:rPr>
+          <w:lang w:eastAsia="en-US"/>
+        </w:rPr>
+      </w:pPr>
+    </w:p>
+    <w:p>
+      <w:pPr>
+        <w:rPr>
+          <w:lang w:eastAsia="en-US"/>
+        </w:rPr>
+      </w:pPr>
+    </w:p>
+    <w:p>
+      <w:pPr>
+        <w:rPr>
+          <w:lang w:eastAsia="en-US"/>
+        </w:rPr>
+      </w:pPr>
+    </w:p>
+    <w:p>
+      <w:pPr>
+        <w:rPr>
+          <w:lang w:eastAsia="en-US"/>
+        </w:rPr>
+      </w:pPr>
+    </w:p>
+    <w:p>
+      <w:pPr>
+        <w:rPr>
+          <w:lang w:eastAsia="en-US"/>
+        </w:rPr>
+      </w:pPr>
+    </w:p>
+    <w:p>
+      <w:pPr>
+        <w:pStyle w:val="2Medium0"/>
+        <w:rPr>
+          <w:lang w:val="en-US" w:eastAsia="en-US"/>
+        </w:rPr>
+      </w:pPr>
+      <w:bookmarkStart w:id="110" w:name="_Toc131153123"/>
+      <w:bookmarkStart w:id="111" w:name="_Toc131153284"/>
+      <w:bookmarkStart w:id="112" w:name="_Toc131154037"/>
+      <w:r>
+        <w:rPr>
+          <w:lang w:val="en-US" w:eastAsia="en-US"/>
+        </w:rPr>
+        <w:t xml:space="preserve">End </w:t>
+      </w:r>
+      <w:r>
+        <w:rPr>
+          <w:lang w:val="en-US" w:eastAsia="en-US"/>
+        </w:rPr>
+        <w:t>Project</w:t>
+      </w:r>
+      <w:r>
+        <w:rPr>
+          <w:lang w:val="en-US" w:eastAsia="en-US"/>
+        </w:rPr>
+        <w:t xml:space="preserve"> (td5</w:t>
+      </w:r>
+      <w:proofErr w:type="gramStart"/>
+      <w:r>
+        <w:rPr>
+          <w:lang w:val="en-US" w:eastAsia="en-US"/>
+        </w:rPr>
+        <w:t xml:space="preserve">) </w:t>
+      </w:r>
+      <w:r>
+        <w:rPr>
+          <w:lang w:val="en-US" w:eastAsia="en-US"/>
+        </w:rPr>
+        <w:t>:</w:t>
+      </w:r>
+      <w:bookmarkEnd w:id="110"/>
+      <w:bookmarkEnd w:id="111"/>
+      <w:bookmarkEnd w:id="112"/>
+      <w:proofErr w:type="gramEnd"/>
+    </w:p>
+    <w:p>
+      <w:pPr>
+        <w:pStyle w:val="Paragraphedeliste"/>
+        <w:numPr>
+          <w:ilvl w:val="0"/>
+          <w:numId w:val="9"/>
+        </w:numPr>
+        <w:rPr>
           <w:lang w:eastAsia="en-US"/>
         </w:rPr>
       </w:pPr>
@@ -14345,7 +14897,14 @@
         <w:rPr>
           <w:lang w:eastAsia="en-US"/>
         </w:rPr>
-        <w:t xml:space="preserve"> ce que l’on a vu depuis le début en développement d’applis mobile</w:t>
+        <w:t xml:space="preserve"> ce que l’on a vu depuis le début en développement </w:t>
+      </w:r>
+      <w:r>
+        <w:rPr>
+          <w:lang w:eastAsia="en-US"/>
+        </w:rPr>
+        <w:lastRenderedPageBreak/>
+        <w:t>d’applis mobile</w:t>
       </w:r>
     </w:p>
     <w:p>
@@ -14694,6 +15253,118 @@
     </w:lvl>
   </w:abstractNum>
   <w:abstractNum w:abstractNumId="3" w15:restartNumberingAfterBreak="0">
+    <w:nsid w:val="26E66EE3"/>
+    <w:multiLevelType w:val="hybridMultilevel"/>
+    <w:tmpl w:val="37E6F14E"/>
+    <w:lvl w:ilvl="0" w:tplc="D5606708">
+      <w:numFmt w:val="bullet"/>
+      <w:lvlText w:val=""/>
+      <w:lvlJc w:val="left"/>
+      <w:pPr>
+        <w:ind w:left="720" w:hanging="360"/>
+      </w:pPr>
+      <w:rPr>
+        <w:rFonts w:ascii="Wingdings" w:eastAsiaTheme="minorEastAsia" w:hAnsi="Wingdings" w:cstheme="minorBidi" w:hint="default"/>
+      </w:rPr>
+    </w:lvl>
+    <w:lvl w:ilvl="1" w:tplc="040C0003" w:tentative="1">
+      <w:start w:val="1"/>
+      <w:numFmt w:val="bullet"/>
+      <w:lvlText w:val="o"/>
+      <w:lvlJc w:val="left"/>
+      <w:pPr>
+        <w:ind w:left="1440" w:hanging="360"/>
+      </w:pPr>
+      <w:rPr>
+        <w:rFonts w:ascii="Courier New" w:hAnsi="Courier New" w:cs="Courier New" w:hint="default"/>
+      </w:rPr>
+    </w:lvl>
+    <w:lvl w:ilvl="2" w:tplc="040C0005" w:tentative="1">
+      <w:start w:val="1"/>
+      <w:numFmt w:val="bullet"/>
+      <w:lvlText w:val=""/>
+      <w:lvlJc w:val="left"/>
+      <w:pPr>
+        <w:ind w:left="2160" w:hanging="360"/>
+      </w:pPr>
+      <w:rPr>
+        <w:rFonts w:ascii="Wingdings" w:hAnsi="Wingdings" w:hint="default"/>
+      </w:rPr>
+    </w:lvl>
+    <w:lvl w:ilvl="3" w:tplc="040C0001" w:tentative="1">
+      <w:start w:val="1"/>
+      <w:numFmt w:val="bullet"/>
+      <w:lvlText w:val=""/>
+      <w:lvlJc w:val="left"/>
+      <w:pPr>
+        <w:ind w:left="2880" w:hanging="360"/>
+      </w:pPr>
+      <w:rPr>
+        <w:rFonts w:ascii="Symbol" w:hAnsi="Symbol" w:hint="default"/>
+      </w:rPr>
+    </w:lvl>
+    <w:lvl w:ilvl="4" w:tplc="040C0003" w:tentative="1">
+      <w:start w:val="1"/>
+      <w:numFmt w:val="bullet"/>
+      <w:lvlText w:val="o"/>
+      <w:lvlJc w:val="left"/>
+      <w:pPr>
+        <w:ind w:left="3600" w:hanging="360"/>
+      </w:pPr>
+      <w:rPr>
+        <w:rFonts w:ascii="Courier New" w:hAnsi="Courier New" w:cs="Courier New" w:hint="default"/>
+      </w:rPr>
+    </w:lvl>
+    <w:lvl w:ilvl="5" w:tplc="040C0005" w:tentative="1">
+      <w:start w:val="1"/>
+      <w:numFmt w:val="bullet"/>
+      <w:lvlText w:val=""/>
+      <w:lvlJc w:val="left"/>
+      <w:pPr>
+        <w:ind w:left="4320" w:hanging="360"/>
+      </w:pPr>
+      <w:rPr>
+        <w:rFonts w:ascii="Wingdings" w:hAnsi="Wingdings" w:hint="default"/>
+      </w:rPr>
+    </w:lvl>
+    <w:lvl w:ilvl="6" w:tplc="040C0001" w:tentative="1">
+      <w:start w:val="1"/>
+      <w:numFmt w:val="bullet"/>
+      <w:lvlText w:val=""/>
+      <w:lvlJc w:val="left"/>
+      <w:pPr>
+        <w:ind w:left="5040" w:hanging="360"/>
+      </w:pPr>
+      <w:rPr>
+        <w:rFonts w:ascii="Symbol" w:hAnsi="Symbol" w:hint="default"/>
+      </w:rPr>
+    </w:lvl>
+    <w:lvl w:ilvl="7" w:tplc="040C0003" w:tentative="1">
+      <w:start w:val="1"/>
+      <w:numFmt w:val="bullet"/>
+      <w:lvlText w:val="o"/>
+      <w:lvlJc w:val="left"/>
+      <w:pPr>
+        <w:ind w:left="5760" w:hanging="360"/>
+      </w:pPr>
+      <w:rPr>
+        <w:rFonts w:ascii="Courier New" w:hAnsi="Courier New" w:cs="Courier New" w:hint="default"/>
+      </w:rPr>
+    </w:lvl>
+    <w:lvl w:ilvl="8" w:tplc="040C0005" w:tentative="1">
+      <w:start w:val="1"/>
+      <w:numFmt w:val="bullet"/>
+      <w:lvlText w:val=""/>
+      <w:lvlJc w:val="left"/>
+      <w:pPr>
+        <w:ind w:left="6480" w:hanging="360"/>
+      </w:pPr>
+      <w:rPr>
+        <w:rFonts w:ascii="Wingdings" w:hAnsi="Wingdings" w:hint="default"/>
+      </w:rPr>
+    </w:lvl>
+  </w:abstractNum>
+  <w:abstractNum w:abstractNumId="4" w15:restartNumberingAfterBreak="0">
     <w:nsid w:val="31512C3E"/>
     <w:multiLevelType w:val="hybridMultilevel"/>
     <w:tmpl w:val="B1709F54"/>
@@ -14782,7 +15453,7 @@
       </w:pPr>
     </w:lvl>
   </w:abstractNum>
-  <w:abstractNum w:abstractNumId="4" w15:restartNumberingAfterBreak="0">
+  <w:abstractNum w:abstractNumId="5" w15:restartNumberingAfterBreak="0">
     <w:nsid w:val="36D667C5"/>
     <w:multiLevelType w:val="hybridMultilevel"/>
     <w:tmpl w:val="C58E5FA8"/>
@@ -14871,7 +15542,7 @@
       </w:pPr>
     </w:lvl>
   </w:abstractNum>
-  <w:abstractNum w:abstractNumId="5" w15:restartNumberingAfterBreak="0">
+  <w:abstractNum w:abstractNumId="6" w15:restartNumberingAfterBreak="0">
     <w:nsid w:val="4B1D6E86"/>
     <w:multiLevelType w:val="hybridMultilevel"/>
     <w:tmpl w:val="323C9F9A"/>
@@ -14960,7 +15631,7 @@
       </w:pPr>
     </w:lvl>
   </w:abstractNum>
-  <w:abstractNum w:abstractNumId="6" w15:restartNumberingAfterBreak="0">
+  <w:abstractNum w:abstractNumId="7" w15:restartNumberingAfterBreak="0">
     <w:nsid w:val="69FB0E31"/>
     <w:multiLevelType w:val="hybridMultilevel"/>
     <w:tmpl w:val="40C2B13C"/>
@@ -15047,7 +15718,7 @@
       </w:pPr>
     </w:lvl>
   </w:abstractNum>
-  <w:abstractNum w:abstractNumId="7" w15:restartNumberingAfterBreak="0">
+  <w:abstractNum w:abstractNumId="8" w15:restartNumberingAfterBreak="0">
     <w:nsid w:val="78703632"/>
     <w:multiLevelType w:val="hybridMultilevel"/>
     <w:tmpl w:val="67A0E990"/>
@@ -15159,7 +15830,7 @@
       </w:rPr>
     </w:lvl>
   </w:abstractNum>
-  <w:abstractNum w:abstractNumId="8" w15:restartNumberingAfterBreak="0">
+  <w:abstractNum w:abstractNumId="9" w15:restartNumberingAfterBreak="0">
     <w:nsid w:val="7FA24F98"/>
     <w:multiLevelType w:val="hybridMultilevel"/>
     <w:tmpl w:val="9EBC4458"/>
@@ -15255,10 +15926,10 @@
     <w:abstractNumId w:val="1"/>
   </w:num>
   <w:num w:numId="3">
-    <w:abstractNumId w:val="6"/>
+    <w:abstractNumId w:val="7"/>
   </w:num>
   <w:num w:numId="4">
-    <w:abstractNumId w:val="6"/>
+    <w:abstractNumId w:val="7"/>
   </w:num>
   <w:num w:numId="5">
     <w:abstractNumId w:val="1"/>
@@ -15273,10 +15944,10 @@
     <w:abstractNumId w:val="1"/>
   </w:num>
   <w:num w:numId="9">
-    <w:abstractNumId w:val="7"/>
+    <w:abstractNumId w:val="8"/>
   </w:num>
   <w:num w:numId="10">
-    <w:abstractNumId w:val="4"/>
+    <w:abstractNumId w:val="5"/>
   </w:num>
   <w:num w:numId="11">
     <w:abstractNumId w:val="2"/>
@@ -15285,13 +15956,16 @@
     <w:abstractNumId w:val="0"/>
   </w:num>
   <w:num w:numId="13">
-    <w:abstractNumId w:val="8"/>
+    <w:abstractNumId w:val="9"/>
   </w:num>
   <w:num w:numId="14">
-    <w:abstractNumId w:val="3"/>
+    <w:abstractNumId w:val="4"/>
   </w:num>
   <w:num w:numId="15">
-    <w:abstractNumId w:val="5"/>
+    <w:abstractNumId w:val="6"/>
+  </w:num>
+  <w:num w:numId="16">
+    <w:abstractNumId w:val="3"/>
   </w:num>
 </w:numbering>
 </file>
@@ -16658,7 +17332,7 @@
 </file>
 
 <file path=customXml/itemProps1.xml><?xml version="1.0" encoding="utf-8"?>
-<ds:datastoreItem xmlns:ds="http://schemas.openxmlformats.org/officeDocument/2006/customXml" ds:itemID="{DBF0BC8B-CFD2-2B43-9E30-738A4EF0ABD9}">
+<ds:datastoreItem xmlns:ds="http://schemas.openxmlformats.org/officeDocument/2006/customXml" ds:itemID="{29A71C7A-5938-4548-A204-7191AEF7277A}">
   <ds:schemaRefs>
     <ds:schemaRef ds:uri="http://schemas.openxmlformats.org/officeDocument/2006/bibliography"/>
   </ds:schemaRefs>

</xml_diff>